<commit_message>
Added info about min version of GHCI
</commit_message>
<xml_diff>
--- a/Spop dokumentacja.docx
+++ b/Spop dokumentacja.docx
@@ -4,8 +4,9 @@
   <w:body>
     <w:p>
       <w:pPr>
-        <w:pStyle w:val="style23"/>
-        <w:tabs>
+        <w:pStyle w:val="style26"/>
+        <w:tabs>
+          <w:tab w:leader="none" w:pos="709" w:val="left"/>
           <w:tab w:leader="none" w:pos="9072" w:val="right"/>
         </w:tabs>
       </w:pPr>
@@ -18,7 +19,7 @@
     </w:p>
     <w:p>
       <w:pPr>
-        <w:pStyle w:val="style23"/>
+        <w:pStyle w:val="style26"/>
       </w:pPr>
       <w:r>
         <w:rPr/>
@@ -27,15 +28,15 @@
     </w:p>
     <w:p>
       <w:pPr>
-        <w:pStyle w:val="style23"/>
-      </w:pPr>
-      <w:r>
-        <w:rPr/>
-      </w:r>
-    </w:p>
-    <w:p>
-      <w:pPr>
-        <w:pStyle w:val="style23"/>
+        <w:pStyle w:val="style26"/>
+      </w:pPr>
+      <w:r>
+        <w:rPr/>
+      </w:r>
+    </w:p>
+    <w:p>
+      <w:pPr>
+        <w:pStyle w:val="style26"/>
         <w:jc w:val="center"/>
       </w:pPr>
       <w:r>
@@ -48,7 +49,7 @@
     </w:p>
     <w:p>
       <w:pPr>
-        <w:pStyle w:val="style23"/>
+        <w:pStyle w:val="style26"/>
         <w:jc w:val="center"/>
       </w:pPr>
       <w:r>
@@ -61,14 +62,11 @@
     </w:p>
     <w:p>
       <w:pPr>
-        <w:pStyle w:val="style23"/>
+        <w:pStyle w:val="style26"/>
         <w:jc w:val="center"/>
       </w:pPr>
       <w:r>
-        <w:rPr>
-          <w:b/>
-          <w:sz w:val="36"/>
-        </w:rPr>
+        <w:rPr/>
       </w:r>
     </w:p>
     <w:p>
@@ -83,6 +81,10 @@
     <w:p>
       <w:pPr>
         <w:pStyle w:val="style1"/>
+        <w:numPr>
+          <w:ilvl w:val="0"/>
+          <w:numId w:val="1"/>
+        </w:numPr>
       </w:pPr>
       <w:r>
         <w:rPr/>
@@ -121,15 +123,6 @@
     <w:p>
       <w:pPr>
         <w:pStyle w:val="style1"/>
-      </w:pPr>
-      <w:r>
-        <w:rPr/>
-        <w:t>Moduły programu</w:t>
-      </w:r>
-    </w:p>
-    <w:p>
-      <w:pPr>
-        <w:pStyle w:val="style24"/>
         <w:numPr>
           <w:ilvl w:val="0"/>
           <w:numId w:val="1"/>
@@ -137,28 +130,41 @@
       </w:pPr>
       <w:r>
         <w:rPr/>
-        <w:t>SpopBarczTrzpil_DataStructures – struktury danych oraz podstawowe funkcje.</w:t>
-      </w:r>
-    </w:p>
-    <w:p>
-      <w:pPr>
-        <w:pStyle w:val="style24"/>
+        <w:t>Moduły programu</w:t>
+      </w:r>
+    </w:p>
+    <w:p>
+      <w:pPr>
+        <w:pStyle w:val="style27"/>
         <w:numPr>
           <w:ilvl w:val="0"/>
-          <w:numId w:val="1"/>
+          <w:numId w:val="2"/>
         </w:numPr>
       </w:pPr>
       <w:r>
         <w:rPr/>
-        <w:t>SpopBarczTrzpil_IOUtils – podstawowe funkcje związane z przyjmowanie danych od użytkownika.</w:t>
-      </w:r>
-    </w:p>
-    <w:p>
-      <w:pPr>
-        <w:pStyle w:val="style24"/>
+        <w:t>SpopBarczTrzpil_DataStructures – struktury danych oraz podstawowe funkcje.</w:t>
+      </w:r>
+    </w:p>
+    <w:p>
+      <w:pPr>
+        <w:pStyle w:val="style27"/>
         <w:numPr>
           <w:ilvl w:val="0"/>
-          <w:numId w:val="1"/>
+          <w:numId w:val="2"/>
+        </w:numPr>
+      </w:pPr>
+      <w:r>
+        <w:rPr/>
+        <w:t>SpopBarczTrzpil_IOUtils – podstawowe funkcje związane z przyjmowanie danych od użytkownika.</w:t>
+      </w:r>
+    </w:p>
+    <w:p>
+      <w:pPr>
+        <w:pStyle w:val="style27"/>
+        <w:numPr>
+          <w:ilvl w:val="0"/>
+          <w:numId w:val="2"/>
         </w:numPr>
       </w:pPr>
       <w:r>
@@ -226,6 +232,21 @@
       <w:r>
         <w:rPr/>
         <w:t>Obiekt typu State zawiera aktualny stan danych w programie i jest przekazywany do większości funkcji by na nim operowały. Przy kończeniu działania programu poleceniem quit jest zapisywany do pliku.</w:t>
+      </w:r>
+    </w:p>
+    <w:p>
+      <w:pPr>
+        <w:pStyle w:val="style0"/>
+        <w:widowControl/>
+        <w:tabs>
+          <w:tab w:leader="none" w:pos="709" w:val="left"/>
+        </w:tabs>
+        <w:suppressAutoHyphens w:val="true"/>
+        <w:spacing w:after="200" w:before="0" w:line="276" w:lineRule="auto"/>
+      </w:pPr>
+      <w:r>
+        <w:rPr/>
+        <w:t>Program wymaga do działania ghci w wersji co najmniej 7.4.1 (na starszych nie testowano) oraz bibliotek ghc do obsługi formatu JSON.</w:t>
       </w:r>
     </w:p>
     <w:sectPr>
@@ -235,7 +256,7 @@
       <w:pgNumType w:fmt="decimal"/>
       <w:formProt w:val="false"/>
       <w:textDirection w:val="lrTb"/>
-      <w:docGrid w:charSpace="4096" w:linePitch="360" w:type="default"/>
+      <w:docGrid w:charSpace="8192" w:linePitch="360" w:type="default"/>
     </w:sectPr>
   </w:body>
 </w:document>
@@ -246,230 +267,230 @@
   <w:abstractNum w:abstractNumId="1">
     <w:lvl w:ilvl="0">
       <w:start w:val="1"/>
-      <w:numFmt w:val="bullet"/>
-      <w:lvlText w:val=""/>
-      <w:lvlJc w:val="left"/>
-      <w:pPr>
-        <w:ind w:hanging="360" w:left="720"/>
-      </w:pPr>
-      <w:rPr>
-        <w:rFonts w:ascii="Symbol" w:cs="Symbol" w:hAnsi="Symbol" w:hint="default"/>
-      </w:rPr>
+      <w:numFmt w:val="none"/>
+      <w:suff w:val="nothing"/>
+      <w:lvlText w:val=""/>
+      <w:lvlJc w:val="left"/>
+      <w:pPr>
+        <w:tabs>
+          <w:tab w:pos="432" w:val="num"/>
+        </w:tabs>
+        <w:ind w:hanging="432" w:left="432"/>
+      </w:pPr>
     </w:lvl>
     <w:lvl w:ilvl="1">
       <w:start w:val="1"/>
-      <w:numFmt w:val="bullet"/>
-      <w:lvlText w:val="o"/>
-      <w:lvlJc w:val="left"/>
-      <w:pPr>
-        <w:ind w:hanging="360" w:left="1440"/>
-      </w:pPr>
-      <w:rPr>
-        <w:rFonts w:ascii="Courier New" w:cs="Courier New" w:hAnsi="Courier New" w:hint="default"/>
-      </w:rPr>
+      <w:numFmt w:val="none"/>
+      <w:suff w:val="nothing"/>
+      <w:lvlText w:val=""/>
+      <w:lvlJc w:val="left"/>
+      <w:pPr>
+        <w:tabs>
+          <w:tab w:pos="576" w:val="num"/>
+        </w:tabs>
+        <w:ind w:hanging="576" w:left="576"/>
+      </w:pPr>
     </w:lvl>
     <w:lvl w:ilvl="2">
       <w:start w:val="1"/>
-      <w:numFmt w:val="bullet"/>
-      <w:lvlText w:val=""/>
-      <w:lvlJc w:val="left"/>
-      <w:pPr>
-        <w:ind w:hanging="360" w:left="2160"/>
-      </w:pPr>
-      <w:rPr>
-        <w:rFonts w:ascii="Wingdings" w:cs="Wingdings" w:hAnsi="Wingdings" w:hint="default"/>
-      </w:rPr>
+      <w:numFmt w:val="none"/>
+      <w:suff w:val="nothing"/>
+      <w:lvlText w:val=""/>
+      <w:lvlJc w:val="left"/>
+      <w:pPr>
+        <w:tabs>
+          <w:tab w:pos="720" w:val="num"/>
+        </w:tabs>
+        <w:ind w:hanging="720" w:left="720"/>
+      </w:pPr>
     </w:lvl>
     <w:lvl w:ilvl="3">
       <w:start w:val="1"/>
-      <w:numFmt w:val="bullet"/>
-      <w:lvlText w:val=""/>
-      <w:lvlJc w:val="left"/>
-      <w:pPr>
-        <w:ind w:hanging="360" w:left="2880"/>
-      </w:pPr>
-      <w:rPr>
-        <w:rFonts w:ascii="Symbol" w:cs="Symbol" w:hAnsi="Symbol" w:hint="default"/>
-      </w:rPr>
+      <w:numFmt w:val="none"/>
+      <w:suff w:val="nothing"/>
+      <w:lvlText w:val=""/>
+      <w:lvlJc w:val="left"/>
+      <w:pPr>
+        <w:tabs>
+          <w:tab w:pos="864" w:val="num"/>
+        </w:tabs>
+        <w:ind w:hanging="864" w:left="864"/>
+      </w:pPr>
     </w:lvl>
     <w:lvl w:ilvl="4">
       <w:start w:val="1"/>
-      <w:numFmt w:val="bullet"/>
-      <w:lvlText w:val="o"/>
-      <w:lvlJc w:val="left"/>
-      <w:pPr>
-        <w:ind w:hanging="360" w:left="3600"/>
-      </w:pPr>
-      <w:rPr>
-        <w:rFonts w:ascii="Courier New" w:cs="Courier New" w:hAnsi="Courier New" w:hint="default"/>
-      </w:rPr>
+      <w:numFmt w:val="none"/>
+      <w:suff w:val="nothing"/>
+      <w:lvlText w:val=""/>
+      <w:lvlJc w:val="left"/>
+      <w:pPr>
+        <w:tabs>
+          <w:tab w:pos="1008" w:val="num"/>
+        </w:tabs>
+        <w:ind w:hanging="1008" w:left="1008"/>
+      </w:pPr>
     </w:lvl>
     <w:lvl w:ilvl="5">
       <w:start w:val="1"/>
-      <w:numFmt w:val="bullet"/>
-      <w:lvlText w:val=""/>
-      <w:lvlJc w:val="left"/>
-      <w:pPr>
-        <w:ind w:hanging="360" w:left="4320"/>
-      </w:pPr>
-      <w:rPr>
-        <w:rFonts w:ascii="Wingdings" w:cs="Wingdings" w:hAnsi="Wingdings" w:hint="default"/>
-      </w:rPr>
+      <w:numFmt w:val="none"/>
+      <w:suff w:val="nothing"/>
+      <w:lvlText w:val=""/>
+      <w:lvlJc w:val="left"/>
+      <w:pPr>
+        <w:tabs>
+          <w:tab w:pos="1152" w:val="num"/>
+        </w:tabs>
+        <w:ind w:hanging="1152" w:left="1152"/>
+      </w:pPr>
     </w:lvl>
     <w:lvl w:ilvl="6">
       <w:start w:val="1"/>
-      <w:numFmt w:val="bullet"/>
-      <w:lvlText w:val=""/>
-      <w:lvlJc w:val="left"/>
-      <w:pPr>
-        <w:ind w:hanging="360" w:left="5040"/>
-      </w:pPr>
-      <w:rPr>
-        <w:rFonts w:ascii="Symbol" w:cs="Symbol" w:hAnsi="Symbol" w:hint="default"/>
-      </w:rPr>
+      <w:numFmt w:val="none"/>
+      <w:suff w:val="nothing"/>
+      <w:lvlText w:val=""/>
+      <w:lvlJc w:val="left"/>
+      <w:pPr>
+        <w:tabs>
+          <w:tab w:pos="1296" w:val="num"/>
+        </w:tabs>
+        <w:ind w:hanging="1296" w:left="1296"/>
+      </w:pPr>
     </w:lvl>
     <w:lvl w:ilvl="7">
       <w:start w:val="1"/>
-      <w:numFmt w:val="bullet"/>
-      <w:lvlText w:val="o"/>
-      <w:lvlJc w:val="left"/>
-      <w:pPr>
-        <w:ind w:hanging="360" w:left="5760"/>
-      </w:pPr>
-      <w:rPr>
-        <w:rFonts w:ascii="Courier New" w:cs="Courier New" w:hAnsi="Courier New" w:hint="default"/>
-      </w:rPr>
+      <w:numFmt w:val="none"/>
+      <w:suff w:val="nothing"/>
+      <w:lvlText w:val=""/>
+      <w:lvlJc w:val="left"/>
+      <w:pPr>
+        <w:tabs>
+          <w:tab w:pos="1440" w:val="num"/>
+        </w:tabs>
+        <w:ind w:hanging="1440" w:left="1440"/>
+      </w:pPr>
     </w:lvl>
     <w:lvl w:ilvl="8">
       <w:start w:val="1"/>
-      <w:numFmt w:val="bullet"/>
-      <w:lvlText w:val=""/>
-      <w:lvlJc w:val="left"/>
-      <w:pPr>
-        <w:ind w:hanging="360" w:left="6480"/>
-      </w:pPr>
-      <w:rPr>
-        <w:rFonts w:ascii="Wingdings" w:cs="Wingdings" w:hAnsi="Wingdings" w:hint="default"/>
-      </w:rPr>
+      <w:numFmt w:val="none"/>
+      <w:suff w:val="nothing"/>
+      <w:lvlText w:val=""/>
+      <w:lvlJc w:val="left"/>
+      <w:pPr>
+        <w:tabs>
+          <w:tab w:pos="1584" w:val="num"/>
+        </w:tabs>
+        <w:ind w:hanging="1584" w:left="1584"/>
+      </w:pPr>
     </w:lvl>
   </w:abstractNum>
   <w:abstractNum w:abstractNumId="2">
     <w:lvl w:ilvl="0">
       <w:start w:val="1"/>
-      <w:numFmt w:val="none"/>
-      <w:suff w:val="nothing"/>
-      <w:lvlText w:val=""/>
-      <w:lvlJc w:val="left"/>
-      <w:pPr>
-        <w:tabs>
-          <w:tab w:pos="432" w:val="num"/>
-        </w:tabs>
-        <w:ind w:hanging="432" w:left="432"/>
-      </w:pPr>
+      <w:numFmt w:val="bullet"/>
+      <w:lvlText w:val=""/>
+      <w:lvlJc w:val="left"/>
+      <w:pPr>
+        <w:ind w:hanging="360" w:left="720"/>
+      </w:pPr>
+      <w:rPr>
+        <w:rFonts w:ascii="Symbol" w:cs="Symbol" w:hAnsi="Symbol" w:hint="default"/>
+      </w:rPr>
     </w:lvl>
     <w:lvl w:ilvl="1">
       <w:start w:val="1"/>
-      <w:numFmt w:val="none"/>
-      <w:suff w:val="nothing"/>
-      <w:lvlText w:val=""/>
-      <w:lvlJc w:val="left"/>
-      <w:pPr>
-        <w:tabs>
-          <w:tab w:pos="576" w:val="num"/>
-        </w:tabs>
-        <w:ind w:hanging="576" w:left="576"/>
-      </w:pPr>
+      <w:numFmt w:val="bullet"/>
+      <w:lvlText w:val="o"/>
+      <w:lvlJc w:val="left"/>
+      <w:pPr>
+        <w:ind w:hanging="360" w:left="1440"/>
+      </w:pPr>
+      <w:rPr>
+        <w:rFonts w:ascii="Courier New" w:cs="Courier New" w:hAnsi="Courier New" w:hint="default"/>
+      </w:rPr>
     </w:lvl>
     <w:lvl w:ilvl="2">
       <w:start w:val="1"/>
-      <w:numFmt w:val="none"/>
-      <w:suff w:val="nothing"/>
-      <w:lvlText w:val=""/>
-      <w:lvlJc w:val="left"/>
-      <w:pPr>
-        <w:tabs>
-          <w:tab w:pos="720" w:val="num"/>
-        </w:tabs>
-        <w:ind w:hanging="720" w:left="720"/>
-      </w:pPr>
+      <w:numFmt w:val="bullet"/>
+      <w:lvlText w:val=""/>
+      <w:lvlJc w:val="left"/>
+      <w:pPr>
+        <w:ind w:hanging="360" w:left="2160"/>
+      </w:pPr>
+      <w:rPr>
+        <w:rFonts w:ascii="Wingdings" w:cs="Wingdings" w:hAnsi="Wingdings" w:hint="default"/>
+      </w:rPr>
     </w:lvl>
     <w:lvl w:ilvl="3">
       <w:start w:val="1"/>
-      <w:numFmt w:val="none"/>
-      <w:suff w:val="nothing"/>
-      <w:lvlText w:val=""/>
-      <w:lvlJc w:val="left"/>
-      <w:pPr>
-        <w:tabs>
-          <w:tab w:pos="864" w:val="num"/>
-        </w:tabs>
-        <w:ind w:hanging="864" w:left="864"/>
-      </w:pPr>
+      <w:numFmt w:val="bullet"/>
+      <w:lvlText w:val=""/>
+      <w:lvlJc w:val="left"/>
+      <w:pPr>
+        <w:ind w:hanging="360" w:left="2880"/>
+      </w:pPr>
+      <w:rPr>
+        <w:rFonts w:ascii="Symbol" w:cs="Symbol" w:hAnsi="Symbol" w:hint="default"/>
+      </w:rPr>
     </w:lvl>
     <w:lvl w:ilvl="4">
       <w:start w:val="1"/>
-      <w:numFmt w:val="none"/>
-      <w:suff w:val="nothing"/>
-      <w:lvlText w:val=""/>
-      <w:lvlJc w:val="left"/>
-      <w:pPr>
-        <w:tabs>
-          <w:tab w:pos="1008" w:val="num"/>
-        </w:tabs>
-        <w:ind w:hanging="1008" w:left="1008"/>
-      </w:pPr>
+      <w:numFmt w:val="bullet"/>
+      <w:lvlText w:val="o"/>
+      <w:lvlJc w:val="left"/>
+      <w:pPr>
+        <w:ind w:hanging="360" w:left="3600"/>
+      </w:pPr>
+      <w:rPr>
+        <w:rFonts w:ascii="Courier New" w:cs="Courier New" w:hAnsi="Courier New" w:hint="default"/>
+      </w:rPr>
     </w:lvl>
     <w:lvl w:ilvl="5">
       <w:start w:val="1"/>
-      <w:numFmt w:val="none"/>
-      <w:suff w:val="nothing"/>
-      <w:lvlText w:val=""/>
-      <w:lvlJc w:val="left"/>
-      <w:pPr>
-        <w:tabs>
-          <w:tab w:pos="1152" w:val="num"/>
-        </w:tabs>
-        <w:ind w:hanging="1152" w:left="1152"/>
-      </w:pPr>
+      <w:numFmt w:val="bullet"/>
+      <w:lvlText w:val=""/>
+      <w:lvlJc w:val="left"/>
+      <w:pPr>
+        <w:ind w:hanging="360" w:left="4320"/>
+      </w:pPr>
+      <w:rPr>
+        <w:rFonts w:ascii="Wingdings" w:cs="Wingdings" w:hAnsi="Wingdings" w:hint="default"/>
+      </w:rPr>
     </w:lvl>
     <w:lvl w:ilvl="6">
       <w:start w:val="1"/>
-      <w:numFmt w:val="none"/>
-      <w:suff w:val="nothing"/>
-      <w:lvlText w:val=""/>
-      <w:lvlJc w:val="left"/>
-      <w:pPr>
-        <w:tabs>
-          <w:tab w:pos="1296" w:val="num"/>
-        </w:tabs>
-        <w:ind w:hanging="1296" w:left="1296"/>
-      </w:pPr>
+      <w:numFmt w:val="bullet"/>
+      <w:lvlText w:val=""/>
+      <w:lvlJc w:val="left"/>
+      <w:pPr>
+        <w:ind w:hanging="360" w:left="5040"/>
+      </w:pPr>
+      <w:rPr>
+        <w:rFonts w:ascii="Symbol" w:cs="Symbol" w:hAnsi="Symbol" w:hint="default"/>
+      </w:rPr>
     </w:lvl>
     <w:lvl w:ilvl="7">
       <w:start w:val="1"/>
-      <w:numFmt w:val="none"/>
-      <w:suff w:val="nothing"/>
-      <w:lvlText w:val=""/>
-      <w:lvlJc w:val="left"/>
-      <w:pPr>
-        <w:tabs>
-          <w:tab w:pos="1440" w:val="num"/>
-        </w:tabs>
-        <w:ind w:hanging="1440" w:left="1440"/>
-      </w:pPr>
+      <w:numFmt w:val="bullet"/>
+      <w:lvlText w:val="o"/>
+      <w:lvlJc w:val="left"/>
+      <w:pPr>
+        <w:ind w:hanging="360" w:left="5760"/>
+      </w:pPr>
+      <w:rPr>
+        <w:rFonts w:ascii="Courier New" w:cs="Courier New" w:hAnsi="Courier New" w:hint="default"/>
+      </w:rPr>
     </w:lvl>
     <w:lvl w:ilvl="8">
       <w:start w:val="1"/>
-      <w:numFmt w:val="none"/>
-      <w:suff w:val="nothing"/>
-      <w:lvlText w:val=""/>
-      <w:lvlJc w:val="left"/>
-      <w:pPr>
-        <w:tabs>
-          <w:tab w:pos="1584" w:val="num"/>
-        </w:tabs>
-        <w:ind w:hanging="1584" w:left="1584"/>
-      </w:pPr>
+      <w:numFmt w:val="bullet"/>
+      <w:lvlText w:val=""/>
+      <w:lvlJc w:val="left"/>
+      <w:pPr>
+        <w:ind w:hanging="360" w:left="6480"/>
+      </w:pPr>
+      <w:rPr>
+        <w:rFonts w:ascii="Wingdings" w:cs="Wingdings" w:hAnsi="Wingdings" w:hint="default"/>
+      </w:rPr>
     </w:lvl>
   </w:abstractNum>
   <w:num w:numId="1">
@@ -496,7 +517,7 @@
     </w:pPr>
     <w:rPr>
       <w:rFonts w:ascii="Calibri" w:cs="" w:eastAsia="WenQuanYi Micro Hei" w:hAnsi="Calibri"/>
-      <w:color w:val="auto"/>
+      <w:color w:val="00000A"/>
       <w:sz w:val="22"/>
       <w:szCs w:val="22"/>
       <w:lang w:bidi="ar-SA" w:eastAsia="en-US" w:val="pl-PL"/>
@@ -505,11 +526,16 @@
   <w:style w:styleId="style1" w:type="paragraph">
     <w:name w:val="Nagłówek 1"/>
     <w:basedOn w:val="style0"/>
-    <w:next w:val="style19"/>
+    <w:next w:val="style22"/>
     <w:pPr>
       <w:keepNext/>
       <w:keepLines/>
+      <w:numPr>
+        <w:ilvl w:val="0"/>
+        <w:numId w:val="1"/>
+      </w:numPr>
       <w:spacing w:after="0" w:before="480"/>
+      <w:outlineLvl w:val="0"/>
     </w:pPr>
     <w:rPr>
       <w:rFonts w:cs="Calibri"/>
@@ -543,10 +569,31 @@
       <w:rFonts w:cs="Courier New"/>
     </w:rPr>
   </w:style>
-  <w:style w:styleId="style18" w:type="paragraph">
+  <w:style w:styleId="style18" w:type="character">
+    <w:name w:val="ListLabel 2"/>
+    <w:next w:val="style18"/>
+    <w:rPr>
+      <w:rFonts w:cs="Symbol"/>
+    </w:rPr>
+  </w:style>
+  <w:style w:styleId="style19" w:type="character">
+    <w:name w:val="ListLabel 3"/>
+    <w:next w:val="style19"/>
+    <w:rPr>
+      <w:rFonts w:cs="Courier New"/>
+    </w:rPr>
+  </w:style>
+  <w:style w:styleId="style20" w:type="character">
+    <w:name w:val="ListLabel 4"/>
+    <w:next w:val="style20"/>
+    <w:rPr>
+      <w:rFonts w:cs="Wingdings"/>
+    </w:rPr>
+  </w:style>
+  <w:style w:styleId="style21" w:type="paragraph">
     <w:name w:val="Nagłówek"/>
     <w:basedOn w:val="style0"/>
-    <w:next w:val="style19"/>
+    <w:next w:val="style22"/>
     <w:pPr>
       <w:keepNext/>
       <w:spacing w:after="120" w:before="240"/>
@@ -557,28 +604,28 @@
       <w:szCs w:val="28"/>
     </w:rPr>
   </w:style>
-  <w:style w:styleId="style19" w:type="paragraph">
+  <w:style w:styleId="style22" w:type="paragraph">
     <w:name w:val="Treść tekstu"/>
     <w:basedOn w:val="style0"/>
-    <w:next w:val="style19"/>
+    <w:next w:val="style22"/>
     <w:pPr>
       <w:spacing w:after="120" w:before="0"/>
     </w:pPr>
     <w:rPr/>
   </w:style>
-  <w:style w:styleId="style20" w:type="paragraph">
+  <w:style w:styleId="style23" w:type="paragraph">
     <w:name w:val="Lista"/>
-    <w:basedOn w:val="style19"/>
-    <w:next w:val="style20"/>
+    <w:basedOn w:val="style22"/>
+    <w:next w:val="style23"/>
     <w:pPr/>
     <w:rPr>
       <w:rFonts w:cs="FreeSans"/>
     </w:rPr>
   </w:style>
-  <w:style w:styleId="style21" w:type="paragraph">
+  <w:style w:styleId="style24" w:type="paragraph">
     <w:name w:val="Podpis"/>
     <w:basedOn w:val="style0"/>
-    <w:next w:val="style21"/>
+    <w:next w:val="style24"/>
     <w:pPr>
       <w:suppressLineNumbers/>
       <w:spacing w:after="120" w:before="120"/>
@@ -591,10 +638,10 @@
       <w:szCs w:val="24"/>
     </w:rPr>
   </w:style>
-  <w:style w:styleId="style22" w:type="paragraph">
+  <w:style w:styleId="style25" w:type="paragraph">
     <w:name w:val="Indeks"/>
     <w:basedOn w:val="style0"/>
-    <w:next w:val="style22"/>
+    <w:next w:val="style25"/>
     <w:pPr>
       <w:suppressLineNumbers/>
     </w:pPr>
@@ -602,9 +649,9 @@
       <w:rFonts w:cs="FreeSans"/>
     </w:rPr>
   </w:style>
-  <w:style w:styleId="style23" w:type="paragraph">
+  <w:style w:styleId="style26" w:type="paragraph">
     <w:name w:val="No Spacing"/>
-    <w:next w:val="style23"/>
+    <w:next w:val="style26"/>
     <w:pPr>
       <w:widowControl/>
       <w:tabs>
@@ -615,16 +662,16 @@
     </w:pPr>
     <w:rPr>
       <w:rFonts w:ascii="Calibri" w:cs="" w:eastAsia="WenQuanYi Micro Hei" w:hAnsi="Calibri"/>
-      <w:color w:val="auto"/>
+      <w:color w:val="00000A"/>
       <w:sz w:val="22"/>
       <w:szCs w:val="22"/>
       <w:lang w:bidi="ar-SA" w:eastAsia="en-US" w:val="pl-PL"/>
     </w:rPr>
   </w:style>
-  <w:style w:styleId="style24" w:type="paragraph">
+  <w:style w:styleId="style27" w:type="paragraph">
     <w:name w:val="List Paragraph"/>
     <w:basedOn w:val="style0"/>
-    <w:next w:val="style24"/>
+    <w:next w:val="style27"/>
     <w:pPr>
       <w:ind w:hanging="0" w:left="720" w:right="0"/>
     </w:pPr>

</xml_diff>